<commit_message>
Terminado matéria de Empreendedorismo.
</commit_message>
<xml_diff>
--- a/Empreendedorismo/canvas.docx
+++ b/Empreendedorismo/canvas.docx
@@ -4,6 +4,39 @@
   <w:body>
     <w:p>
       <w:pPr>
+        <w:jc w:val="center"/>
+        <w:rPr>
+          <w:rFonts w:ascii="Arial" w:hAnsi="Arial" w:cs="Arial"/>
+          <w:b/>
+          <w:sz w:val="32"/>
+          <w:szCs w:val="32"/>
+        </w:rPr>
+      </w:pPr>
+      <w:bookmarkStart w:id="0" w:name="_GoBack"/>
+      <w:bookmarkEnd w:id="0"/>
+      <w:r>
+        <w:rPr>
+          <w:rFonts w:ascii="Arial" w:hAnsi="Arial" w:cs="Arial"/>
+          <w:b/>
+          <w:sz w:val="32"/>
+          <w:szCs w:val="32"/>
+        </w:rPr>
+        <w:t>GRUPOS MEROS</w:t>
+      </w:r>
+    </w:p>
+    <w:p>
+      <w:pPr>
+        <w:rPr>
+          <w:rFonts w:ascii="Arial" w:hAnsi="Arial" w:cs="Arial"/>
+          <w:b/>
+          <w:color w:val="2E74B5" w:themeColor="accent1" w:themeShade="BF"/>
+          <w:sz w:val="24"/>
+          <w:szCs w:val="24"/>
+        </w:rPr>
+      </w:pPr>
+    </w:p>
+    <w:p>
+      <w:pPr>
         <w:rPr>
           <w:rFonts w:ascii="Arial" w:hAnsi="Arial" w:cs="Arial"/>
           <w:b/>
@@ -281,7 +314,6 @@
           <w:szCs w:val="24"/>
         </w:rPr>
       </w:pPr>
-      <w:commentRangeStart w:id="0"/>
       <w:r>
         <w:rPr>
           <w:rFonts w:ascii="Arial" w:hAnsi="Arial" w:cs="Arial"/>
@@ -291,13 +323,6 @@
           <w:szCs w:val="24"/>
         </w:rPr>
         <w:t>5-Fontes de receita</w:t>
-      </w:r>
-      <w:commentRangeEnd w:id="0"/>
-      <w:r>
-        <w:rPr>
-          <w:rStyle w:val="Refdecomentrio"/>
-        </w:rPr>
-        <w:commentReference w:id="0"/>
       </w:r>
     </w:p>
     <w:p>
@@ -333,23 +358,40 @@
           <w:szCs w:val="24"/>
         </w:rPr>
         <w:tab/>
-        <w:t>-Se cliente obter o aplicativo de graça: propagandas na parte de inferior da tela, sendo assim gerando renda a empresa.</w:t>
-      </w:r>
-    </w:p>
-    <w:p>
-      <w:pPr>
-        <w:rPr>
-          <w:rFonts w:ascii="Arial" w:hAnsi="Arial" w:cs="Arial"/>
-          <w:sz w:val="24"/>
-          <w:szCs w:val="24"/>
-        </w:rPr>
-      </w:pPr>
-      <w:r>
-        <w:rPr>
-          <w:rFonts w:ascii="Arial" w:hAnsi="Arial" w:cs="Arial"/>
-          <w:sz w:val="24"/>
-          <w:szCs w:val="24"/>
-        </w:rPr>
+        <w:t>-Se cliente obter o aplicativo de graça: propagandas na parte de inferior da tela, sendo assim gerando renda a empresa</w:t>
+      </w:r>
+      <w:r>
+        <w:rPr>
+          <w:rFonts w:ascii="Arial" w:hAnsi="Arial" w:cs="Arial"/>
+          <w:sz w:val="24"/>
+          <w:szCs w:val="24"/>
+        </w:rPr>
+        <w:t>(1 dolar/usuário ativo/dia)</w:t>
+      </w:r>
+      <w:r>
+        <w:rPr>
+          <w:rFonts w:ascii="Arial" w:hAnsi="Arial" w:cs="Arial"/>
+          <w:sz w:val="24"/>
+          <w:szCs w:val="24"/>
+        </w:rPr>
+        <w:t>.</w:t>
+      </w:r>
+    </w:p>
+    <w:p>
+      <w:pPr>
+        <w:rPr>
+          <w:rFonts w:ascii="Arial" w:hAnsi="Arial" w:cs="Arial"/>
+          <w:sz w:val="24"/>
+          <w:szCs w:val="24"/>
+        </w:rPr>
+      </w:pPr>
+      <w:r>
+        <w:rPr>
+          <w:rFonts w:ascii="Arial" w:hAnsi="Arial" w:cs="Arial"/>
+          <w:sz w:val="24"/>
+          <w:szCs w:val="24"/>
+        </w:rPr>
+        <w:lastRenderedPageBreak/>
         <w:tab/>
         <w:t>-Se o cliente pagar pelo aplicativo: Não terá propagandas na parte inferior da tela, a renda será obtida pela compra do aplicativo.</w:t>
       </w:r>
@@ -373,24 +415,15 @@
           <w:szCs w:val="24"/>
         </w:rPr>
       </w:pPr>
-      <w:commentRangeStart w:id="1"/>
-      <w:r>
-        <w:rPr>
-          <w:rFonts w:ascii="Arial" w:hAnsi="Arial" w:cs="Arial"/>
-          <w:b/>
-          <w:color w:val="2E74B5" w:themeColor="accent1" w:themeShade="BF"/>
-          <w:sz w:val="24"/>
-          <w:szCs w:val="24"/>
-        </w:rPr>
-        <w:lastRenderedPageBreak/>
+      <w:r>
+        <w:rPr>
+          <w:rFonts w:ascii="Arial" w:hAnsi="Arial" w:cs="Arial"/>
+          <w:b/>
+          <w:color w:val="2E74B5" w:themeColor="accent1" w:themeShade="BF"/>
+          <w:sz w:val="24"/>
+          <w:szCs w:val="24"/>
+        </w:rPr>
         <w:t>6-Recursos chaves</w:t>
-      </w:r>
-      <w:commentRangeEnd w:id="1"/>
-      <w:r>
-        <w:rPr>
-          <w:rStyle w:val="Refdecomentrio"/>
-        </w:rPr>
-        <w:commentReference w:id="1"/>
       </w:r>
     </w:p>
     <w:p>
@@ -463,25 +496,7 @@
           <w:sz w:val="24"/>
           <w:szCs w:val="24"/>
         </w:rPr>
-        <w:t xml:space="preserve">Desenvolver aplicativos de maneira rápida, eficiente e de qualidade. A parte de marketing será feita pela </w:t>
-      </w:r>
-      <w:proofErr w:type="spellStart"/>
-      <w:r>
-        <w:rPr>
-          <w:rFonts w:ascii="Arial" w:hAnsi="Arial" w:cs="Arial"/>
-          <w:sz w:val="24"/>
-          <w:szCs w:val="24"/>
-        </w:rPr>
-        <w:t>NMStudios</w:t>
-      </w:r>
-      <w:proofErr w:type="spellEnd"/>
-      <w:r>
-        <w:rPr>
-          <w:rFonts w:ascii="Arial" w:hAnsi="Arial" w:cs="Arial"/>
-          <w:sz w:val="24"/>
-          <w:szCs w:val="24"/>
-        </w:rPr>
-        <w:t>.</w:t>
+        <w:t>Desenvolver aplicativos de maneira rápida, eficiente e de qualidade. A parte de marketing será feita pela NMStudios.</w:t>
       </w:r>
     </w:p>
     <w:p>
@@ -529,24 +544,7 @@
           <w:szCs w:val="24"/>
         </w:rPr>
         <w:tab/>
-      </w:r>
-      <w:proofErr w:type="spellStart"/>
-      <w:r>
-        <w:rPr>
-          <w:rFonts w:ascii="Arial" w:hAnsi="Arial" w:cs="Arial"/>
-          <w:sz w:val="24"/>
-          <w:szCs w:val="24"/>
-        </w:rPr>
-        <w:t>NMStudios</w:t>
-      </w:r>
-      <w:proofErr w:type="spellEnd"/>
-      <w:r>
-        <w:rPr>
-          <w:rFonts w:ascii="Arial" w:hAnsi="Arial" w:cs="Arial"/>
-          <w:sz w:val="24"/>
-          <w:szCs w:val="24"/>
-        </w:rPr>
-        <w:t xml:space="preserve"> – empresa responsável por total parte marketing de nosso empreendimento.</w:t>
+        <w:t>NMStudios – empresa responsável por total parte marketing de nosso empreendimento.</w:t>
       </w:r>
     </w:p>
     <w:p>
@@ -564,66 +562,28 @@
           <w:szCs w:val="24"/>
         </w:rPr>
         <w:tab/>
-      </w:r>
-      <w:proofErr w:type="spellStart"/>
-      <w:r>
-        <w:rPr>
-          <w:rFonts w:ascii="Arial" w:hAnsi="Arial" w:cs="Arial"/>
-          <w:sz w:val="24"/>
-          <w:szCs w:val="24"/>
-        </w:rPr>
-        <w:t>HandFhy</w:t>
-      </w:r>
-      <w:proofErr w:type="spellEnd"/>
-      <w:r>
-        <w:rPr>
-          <w:rFonts w:ascii="Arial" w:hAnsi="Arial" w:cs="Arial"/>
-          <w:sz w:val="24"/>
-          <w:szCs w:val="24"/>
-        </w:rPr>
-        <w:t xml:space="preserve"> - empresa parceira para </w:t>
-      </w:r>
-      <w:proofErr w:type="spellStart"/>
-      <w:r>
-        <w:rPr>
-          <w:rFonts w:ascii="Arial" w:hAnsi="Arial" w:cs="Arial"/>
-          <w:sz w:val="24"/>
-          <w:szCs w:val="24"/>
-        </w:rPr>
-        <w:t>co-compartilhamento</w:t>
-      </w:r>
-      <w:proofErr w:type="spellEnd"/>
-      <w:r>
-        <w:rPr>
-          <w:rFonts w:ascii="Arial" w:hAnsi="Arial" w:cs="Arial"/>
-          <w:sz w:val="24"/>
-          <w:szCs w:val="24"/>
-        </w:rPr>
-        <w:t xml:space="preserve"> de informações entre aplicativos.</w:t>
-      </w:r>
-      <w:bookmarkStart w:id="2" w:name="_GoBack"/>
-      <w:bookmarkEnd w:id="2"/>
-    </w:p>
-    <w:p>
-      <w:pPr>
-        <w:rPr>
-          <w:rFonts w:ascii="Arial" w:hAnsi="Arial" w:cs="Arial"/>
-          <w:sz w:val="24"/>
-          <w:szCs w:val="24"/>
-        </w:rPr>
-      </w:pPr>
-    </w:p>
-    <w:p>
-      <w:pPr>
-        <w:rPr>
-          <w:rFonts w:ascii="Arial" w:hAnsi="Arial" w:cs="Arial"/>
-          <w:b/>
-          <w:color w:val="2E74B5" w:themeColor="accent1" w:themeShade="BF"/>
-          <w:sz w:val="24"/>
-          <w:szCs w:val="24"/>
-        </w:rPr>
-      </w:pPr>
-      <w:commentRangeStart w:id="3"/>
+        <w:t>HandFhy - empresa parceira para co-compartilhamento de informações entre aplicativos.</w:t>
+      </w:r>
+    </w:p>
+    <w:p>
+      <w:pPr>
+        <w:rPr>
+          <w:rFonts w:ascii="Arial" w:hAnsi="Arial" w:cs="Arial"/>
+          <w:sz w:val="24"/>
+          <w:szCs w:val="24"/>
+        </w:rPr>
+      </w:pPr>
+    </w:p>
+    <w:p>
+      <w:pPr>
+        <w:rPr>
+          <w:rFonts w:ascii="Arial" w:hAnsi="Arial" w:cs="Arial"/>
+          <w:b/>
+          <w:color w:val="2E74B5" w:themeColor="accent1" w:themeShade="BF"/>
+          <w:sz w:val="24"/>
+          <w:szCs w:val="24"/>
+        </w:rPr>
+      </w:pPr>
       <w:r>
         <w:rPr>
           <w:rFonts w:ascii="Arial" w:hAnsi="Arial" w:cs="Arial"/>
@@ -633,13 +593,6 @@
           <w:szCs w:val="24"/>
         </w:rPr>
         <w:t>9- Estrutura de custos</w:t>
-      </w:r>
-      <w:commentRangeEnd w:id="3"/>
-      <w:r>
-        <w:rPr>
-          <w:rStyle w:val="Refdecomentrio"/>
-        </w:rPr>
-        <w:commentReference w:id="3"/>
       </w:r>
     </w:p>
     <w:p>
@@ -756,82 +709,6 @@
     </w:sectPr>
   </w:body>
 </w:document>
-</file>
-
-<file path=word/comments.xml><?xml version="1.0" encoding="utf-8"?>
-<w:comments xmlns:wpc="http://schemas.microsoft.com/office/word/2010/wordprocessingCanvas" xmlns:mc="http://schemas.openxmlformats.org/markup-compatibility/2006" xmlns:o="urn:schemas-microsoft-com:office:office" xmlns:r="http://schemas.openxmlformats.org/officeDocument/2006/relationships" xmlns:m="http://schemas.openxmlformats.org/officeDocument/2006/math" xmlns:v="urn:schemas-microsoft-com:vml" xmlns:wp14="http://schemas.microsoft.com/office/word/2010/wordprocessingDrawing" xmlns:wp="http://schemas.openxmlformats.org/drawingml/2006/wordprocessingDrawing" xmlns:w10="urn:schemas-microsoft-com:office:word" xmlns:w="http://schemas.openxmlformats.org/wordprocessingml/2006/main" xmlns:w14="http://schemas.microsoft.com/office/word/2010/wordml" xmlns:w15="http://schemas.microsoft.com/office/word/2012/wordml" xmlns:wpg="http://schemas.microsoft.com/office/word/2010/wordprocessingGroup" xmlns:wpi="http://schemas.microsoft.com/office/word/2010/wordprocessingInk" xmlns:wne="http://schemas.microsoft.com/office/word/2006/wordml" xmlns:wps="http://schemas.microsoft.com/office/word/2010/wordprocessingShape" mc:Ignorable="w14 w15 wp14">
-  <w:comment w:id="0" w:author="Aluno" w:date="2015-06-15T07:45:00Z" w:initials="A">
-    <w:p>
-      <w:pPr>
-        <w:pStyle w:val="Textodecomentrio"/>
-      </w:pPr>
-      <w:r>
-        <w:rPr>
-          <w:rStyle w:val="Refdecomentrio"/>
-        </w:rPr>
-        <w:annotationRef/>
-      </w:r>
-      <w:proofErr w:type="gramStart"/>
-      <w:r>
-        <w:t>Falta Arrumar</w:t>
-      </w:r>
-      <w:proofErr w:type="gramEnd"/>
-    </w:p>
-  </w:comment>
-  <w:comment w:id="1" w:author="Aluno" w:date="2015-06-15T07:44:00Z" w:initials="A">
-    <w:p>
-      <w:pPr>
-        <w:pStyle w:val="Textodecomentrio"/>
-      </w:pPr>
-      <w:r>
-        <w:rPr>
-          <w:rStyle w:val="Refdecomentrio"/>
-        </w:rPr>
-        <w:annotationRef/>
-      </w:r>
-      <w:r>
-        <w:t>Falta arrumar</w:t>
-      </w:r>
-    </w:p>
-  </w:comment>
-  <w:comment w:id="3" w:author="Aluno" w:date="2015-06-15T07:44:00Z" w:initials="A">
-    <w:p>
-      <w:pPr>
-        <w:pStyle w:val="Textodecomentrio"/>
-      </w:pPr>
-      <w:r>
-        <w:rPr>
-          <w:rStyle w:val="Refdecomentrio"/>
-        </w:rPr>
-        <w:annotationRef/>
-      </w:r>
-      <w:r>
-        <w:t>Falta de arrumar</w:t>
-      </w:r>
-    </w:p>
-    <w:p>
-      <w:pPr>
-        <w:pStyle w:val="Textodecomentrio"/>
-      </w:pPr>
-    </w:p>
-  </w:comment>
-</w:comments>
-</file>
-
-<file path=word/commentsExtended.xml><?xml version="1.0" encoding="utf-8"?>
-<w15:commentsEx xmlns:wpc="http://schemas.microsoft.com/office/word/2010/wordprocessingCanvas" xmlns:mc="http://schemas.openxmlformats.org/markup-compatibility/2006" xmlns:o="urn:schemas-microsoft-com:office:office" xmlns:r="http://schemas.openxmlformats.org/officeDocument/2006/relationships" xmlns:m="http://schemas.openxmlformats.org/officeDocument/2006/math" xmlns:v="urn:schemas-microsoft-com:vml" xmlns:wp14="http://schemas.microsoft.com/office/word/2010/wordprocessingDrawing" xmlns:wp="http://schemas.openxmlformats.org/drawingml/2006/wordprocessingDrawing" xmlns:w10="urn:schemas-microsoft-com:office:word" xmlns:w="http://schemas.openxmlformats.org/wordprocessingml/2006/main" xmlns:w14="http://schemas.microsoft.com/office/word/2010/wordml" xmlns:w15="http://schemas.microsoft.com/office/word/2012/wordml" xmlns:wpg="http://schemas.microsoft.com/office/word/2010/wordprocessingGroup" xmlns:wpi="http://schemas.microsoft.com/office/word/2010/wordprocessingInk" xmlns:wne="http://schemas.microsoft.com/office/word/2006/wordml" xmlns:wps="http://schemas.microsoft.com/office/word/2010/wordprocessingShape" mc:Ignorable="w14 w15 wp14">
-  <w15:commentEx w15:paraId="089CB8B4" w15:done="0"/>
-  <w15:commentEx w15:paraId="7F66956C" w15:done="0"/>
-  <w15:commentEx w15:paraId="37D62F17" w15:done="0"/>
-</w15:commentsEx>
-</file>
-
-<file path=word/people.xml><?xml version="1.0" encoding="utf-8"?>
-<w15:people xmlns:wpc="http://schemas.microsoft.com/office/word/2010/wordprocessingCanvas" xmlns:mc="http://schemas.openxmlformats.org/markup-compatibility/2006" xmlns:o="urn:schemas-microsoft-com:office:office" xmlns:r="http://schemas.openxmlformats.org/officeDocument/2006/relationships" xmlns:m="http://schemas.openxmlformats.org/officeDocument/2006/math" xmlns:v="urn:schemas-microsoft-com:vml" xmlns:wp14="http://schemas.microsoft.com/office/word/2010/wordprocessingDrawing" xmlns:wp="http://schemas.openxmlformats.org/drawingml/2006/wordprocessingDrawing" xmlns:w10="urn:schemas-microsoft-com:office:word" xmlns:w="http://schemas.openxmlformats.org/wordprocessingml/2006/main" xmlns:w14="http://schemas.microsoft.com/office/word/2010/wordml" xmlns:w15="http://schemas.microsoft.com/office/word/2012/wordml" xmlns:wpg="http://schemas.microsoft.com/office/word/2010/wordprocessingGroup" xmlns:wpi="http://schemas.microsoft.com/office/word/2010/wordprocessingInk" xmlns:wne="http://schemas.microsoft.com/office/word/2006/wordml" xmlns:wps="http://schemas.microsoft.com/office/word/2010/wordprocessingShape" mc:Ignorable="w14 w15 wp14">
-  <w15:person w15:author="Aluno">
-    <w15:presenceInfo w15:providerId="AD" w15:userId="S-1-5-21-3949756090-2055686390-3426718505-1105"/>
-  </w15:person>
-</w15:people>
 </file>
 
 <file path=word/styles.xml><?xml version="1.0" encoding="utf-8"?>
@@ -1623,7 +1500,7 @@
 </file>
 
 <file path=customXml/itemProps1.xml><?xml version="1.0" encoding="utf-8"?>
-<ds:datastoreItem xmlns:ds="http://schemas.openxmlformats.org/officeDocument/2006/customXml" ds:itemID="{702EAC13-9D7C-4471-8C66-F196F19C992B}">
+<ds:datastoreItem xmlns:ds="http://schemas.openxmlformats.org/officeDocument/2006/customXml" ds:itemID="{B87679A4-E64A-4FE8-A1BF-537C17FC5A9B}">
   <ds:schemaRefs>
     <ds:schemaRef ds:uri="http://schemas.openxmlformats.org/officeDocument/2006/bibliography"/>
   </ds:schemaRefs>

</xml_diff>